<commit_message>
more changes to the report
</commit_message>
<xml_diff>
--- a/report (1).docx
+++ b/report (1).docx
@@ -370,7 +370,7 @@
             </w:rPr>
             <w:fldChar w:fldCharType="separate"/>
           </w:r>
-          <w:hyperlink w:anchor="_Toc536002348" w:history="1">
+          <w:hyperlink w:anchor="_Toc536017068" w:history="1">
             <w:r>
               <w:rPr>
                 <w:rStyle w:val="Hiperligao"/>
@@ -397,7 +397,7 @@
                 <w:noProof/>
                 <w:webHidden/>
               </w:rPr>
-              <w:instrText xml:space="preserve"> PAGEREF _Toc536002348 \h </w:instrText>
+              <w:instrText xml:space="preserve"> PAGEREF _Toc536017068 \h </w:instrText>
             </w:r>
             <w:r>
               <w:rPr>
@@ -441,7 +441,7 @@
               <w:lang w:val="pt-PT" w:eastAsia="pt-PT"/>
             </w:rPr>
           </w:pPr>
-          <w:hyperlink w:anchor="_Toc536002349" w:history="1">
+          <w:hyperlink w:anchor="_Toc536017069" w:history="1">
             <w:r>
               <w:rPr>
                 <w:rStyle w:val="Hiperligao"/>
@@ -468,7 +468,7 @@
                 <w:noProof/>
                 <w:webHidden/>
               </w:rPr>
-              <w:instrText xml:space="preserve"> PAGEREF _Toc536002349 \h </w:instrText>
+              <w:instrText xml:space="preserve"> PAGEREF _Toc536017069 \h </w:instrText>
             </w:r>
             <w:r>
               <w:rPr>
@@ -512,7 +512,7 @@
               <w:lang w:val="pt-PT" w:eastAsia="pt-PT"/>
             </w:rPr>
           </w:pPr>
-          <w:hyperlink w:anchor="_Toc536002350" w:history="1">
+          <w:hyperlink w:anchor="_Toc536017070" w:history="1">
             <w:r>
               <w:rPr>
                 <w:rStyle w:val="Hiperligao"/>
@@ -539,7 +539,7 @@
                 <w:noProof/>
                 <w:webHidden/>
               </w:rPr>
-              <w:instrText xml:space="preserve"> PAGEREF _Toc536002350 \h </w:instrText>
+              <w:instrText xml:space="preserve"> PAGEREF _Toc536017070 \h </w:instrText>
             </w:r>
             <w:r>
               <w:rPr>
@@ -577,10 +577,13 @@
               <w:tab w:val="right" w:leader="dot" w:pos="8296"/>
             </w:tabs>
             <w:rPr>
+              <w:rFonts w:eastAsiaTheme="minorEastAsia"/>
               <w:noProof/>
+              <w:color w:val="auto"/>
+              <w:lang w:val="pt-PT" w:eastAsia="pt-PT"/>
             </w:rPr>
           </w:pPr>
-          <w:hyperlink w:anchor="_Toc536002351" w:history="1">
+          <w:hyperlink w:anchor="_Toc536017071" w:history="1">
             <w:r>
               <w:rPr>
                 <w:rStyle w:val="Hiperligao"/>
@@ -607,7 +610,7 @@
                 <w:noProof/>
                 <w:webHidden/>
               </w:rPr>
-              <w:instrText xml:space="preserve"> PAGEREF _Toc536002351 \h </w:instrText>
+              <w:instrText xml:space="preserve"> PAGEREF _Toc536017071 \h </w:instrText>
             </w:r>
             <w:r>
               <w:rPr>
@@ -645,10 +648,13 @@
               <w:tab w:val="right" w:leader="dot" w:pos="8296"/>
             </w:tabs>
             <w:rPr>
+              <w:rFonts w:eastAsiaTheme="minorEastAsia"/>
               <w:noProof/>
+              <w:color w:val="auto"/>
+              <w:lang w:val="pt-PT" w:eastAsia="pt-PT"/>
             </w:rPr>
           </w:pPr>
-          <w:hyperlink w:anchor="_Toc536002352" w:history="1">
+          <w:hyperlink w:anchor="_Toc536017072" w:history="1">
             <w:r>
               <w:rPr>
                 <w:rStyle w:val="Hiperligao"/>
@@ -675,7 +681,7 @@
                 <w:noProof/>
                 <w:webHidden/>
               </w:rPr>
-              <w:instrText xml:space="preserve"> PAGEREF _Toc536002352 \h </w:instrText>
+              <w:instrText xml:space="preserve"> PAGEREF _Toc536017072 \h </w:instrText>
             </w:r>
             <w:r>
               <w:rPr>
@@ -713,10 +719,13 @@
               <w:tab w:val="right" w:leader="dot" w:pos="8296"/>
             </w:tabs>
             <w:rPr>
+              <w:rFonts w:eastAsiaTheme="minorEastAsia"/>
               <w:noProof/>
+              <w:color w:val="auto"/>
+              <w:lang w:val="pt-PT" w:eastAsia="pt-PT"/>
             </w:rPr>
           </w:pPr>
-          <w:hyperlink w:anchor="_Toc536002353" w:history="1">
+          <w:hyperlink w:anchor="_Toc536017073" w:history="1">
             <w:r>
               <w:rPr>
                 <w:rStyle w:val="Hiperligao"/>
@@ -743,7 +752,7 @@
                 <w:noProof/>
                 <w:webHidden/>
               </w:rPr>
-              <w:instrText xml:space="preserve"> PAGEREF _Toc536002353 \h </w:instrText>
+              <w:instrText xml:space="preserve"> PAGEREF _Toc536017073 \h </w:instrText>
             </w:r>
             <w:r>
               <w:rPr>
@@ -787,7 +796,7 @@
               <w:lang w:val="pt-PT" w:eastAsia="pt-PT"/>
             </w:rPr>
           </w:pPr>
-          <w:hyperlink w:anchor="_Toc536002354" w:history="1">
+          <w:hyperlink w:anchor="_Toc536017074" w:history="1">
             <w:r>
               <w:rPr>
                 <w:rStyle w:val="Hiperligao"/>
@@ -814,7 +823,7 @@
                 <w:noProof/>
                 <w:webHidden/>
               </w:rPr>
-              <w:instrText xml:space="preserve"> PAGEREF _Toc536002354 \h </w:instrText>
+              <w:instrText xml:space="preserve"> PAGEREF _Toc536017074 \h </w:instrText>
             </w:r>
             <w:r>
               <w:rPr>
@@ -835,6 +844,148 @@
                 <w:webHidden/>
               </w:rPr>
               <w:t>3</w:t>
+            </w:r>
+            <w:r>
+              <w:rPr>
+                <w:noProof/>
+                <w:webHidden/>
+              </w:rPr>
+              <w:fldChar w:fldCharType="end"/>
+            </w:r>
+          </w:hyperlink>
+        </w:p>
+        <w:p>
+          <w:pPr>
+            <w:pStyle w:val="ndice1"/>
+            <w:tabs>
+              <w:tab w:val="right" w:leader="dot" w:pos="8296"/>
+            </w:tabs>
+            <w:rPr>
+              <w:rFonts w:eastAsiaTheme="minorEastAsia"/>
+              <w:noProof/>
+              <w:color w:val="auto"/>
+              <w:lang w:val="pt-PT" w:eastAsia="pt-PT"/>
+            </w:rPr>
+          </w:pPr>
+          <w:hyperlink w:anchor="_Toc536017075" w:history="1">
+            <w:r>
+              <w:rPr>
+                <w:rStyle w:val="Hiperligao"/>
+                <w:noProof/>
+              </w:rPr>
+              <w:t>Results and Conclusion</w:t>
+            </w:r>
+            <w:r>
+              <w:rPr>
+                <w:noProof/>
+                <w:webHidden/>
+              </w:rPr>
+              <w:tab/>
+            </w:r>
+            <w:r>
+              <w:rPr>
+                <w:noProof/>
+                <w:webHidden/>
+              </w:rPr>
+              <w:fldChar w:fldCharType="begin"/>
+            </w:r>
+            <w:r>
+              <w:rPr>
+                <w:noProof/>
+                <w:webHidden/>
+              </w:rPr>
+              <w:instrText xml:space="preserve"> PAGEREF _Toc536017075 \h </w:instrText>
+            </w:r>
+            <w:r>
+              <w:rPr>
+                <w:noProof/>
+                <w:webHidden/>
+              </w:rPr>
+            </w:r>
+            <w:r>
+              <w:rPr>
+                <w:noProof/>
+                <w:webHidden/>
+              </w:rPr>
+              <w:fldChar w:fldCharType="separate"/>
+            </w:r>
+            <w:r>
+              <w:rPr>
+                <w:noProof/>
+                <w:webHidden/>
+              </w:rPr>
+              <w:t>4</w:t>
+            </w:r>
+            <w:r>
+              <w:rPr>
+                <w:noProof/>
+                <w:webHidden/>
+              </w:rPr>
+              <w:fldChar w:fldCharType="end"/>
+            </w:r>
+          </w:hyperlink>
+        </w:p>
+        <w:p>
+          <w:pPr>
+            <w:pStyle w:val="ndice1"/>
+            <w:tabs>
+              <w:tab w:val="right" w:leader="dot" w:pos="8296"/>
+            </w:tabs>
+            <w:rPr>
+              <w:rFonts w:eastAsiaTheme="minorEastAsia"/>
+              <w:noProof/>
+              <w:color w:val="auto"/>
+              <w:lang w:val="pt-PT" w:eastAsia="pt-PT"/>
+            </w:rPr>
+          </w:pPr>
+          <w:hyperlink w:anchor="_Toc536017076" w:history="1">
+            <w:r>
+              <w:rPr>
+                <w:rStyle w:val="Hiperligao"/>
+                <w:noProof/>
+              </w:rPr>
+              <w:t>Bibliography</w:t>
+            </w:r>
+            <w:r>
+              <w:rPr>
+                <w:noProof/>
+                <w:webHidden/>
+              </w:rPr>
+              <w:tab/>
+            </w:r>
+            <w:r>
+              <w:rPr>
+                <w:noProof/>
+                <w:webHidden/>
+              </w:rPr>
+              <w:fldChar w:fldCharType="begin"/>
+            </w:r>
+            <w:r>
+              <w:rPr>
+                <w:noProof/>
+                <w:webHidden/>
+              </w:rPr>
+              <w:instrText xml:space="preserve"> PAGEREF _Toc536017076 \h </w:instrText>
+            </w:r>
+            <w:r>
+              <w:rPr>
+                <w:noProof/>
+                <w:webHidden/>
+              </w:rPr>
+            </w:r>
+            <w:r>
+              <w:rPr>
+                <w:noProof/>
+                <w:webHidden/>
+              </w:rPr>
+              <w:fldChar w:fldCharType="separate"/>
+            </w:r>
+            <w:r>
+              <w:rPr>
+                <w:noProof/>
+                <w:webHidden/>
+              </w:rPr>
+              <w:t>4</w:t>
             </w:r>
             <w:r>
               <w:rPr>
@@ -877,12 +1028,11 @@
     <w:p/>
     <w:p/>
     <w:p/>
-    <w:p/>
     <w:p>
       <w:pPr>
         <w:pStyle w:val="Ttulo1"/>
       </w:pPr>
-      <w:bookmarkStart w:id="0" w:name="_Toc536002348"/>
+      <w:bookmarkStart w:id="0" w:name="_Toc536017068"/>
       <w:r>
         <w:lastRenderedPageBreak/>
         <w:t>Description</w:t>
@@ -1020,6 +1170,246 @@
         </w:numPr>
       </w:pPr>
       <w:r>
+        <w:rPr>
+          <w:noProof/>
+        </w:rPr>
+        <mc:AlternateContent>
+          <mc:Choice Requires="wps">
+            <w:drawing>
+              <wp:anchor distT="0" distB="0" distL="114300" distR="114300" simplePos="0" relativeHeight="251670528" behindDoc="0" locked="0" layoutInCell="1" allowOverlap="1" wp14:anchorId="6DA11F4A" wp14:editId="593A4627">
+                <wp:simplePos x="0" y="0"/>
+                <wp:positionH relativeFrom="column">
+                  <wp:posOffset>-19050</wp:posOffset>
+                </wp:positionH>
+                <wp:positionV relativeFrom="paragraph">
+                  <wp:posOffset>6073140</wp:posOffset>
+                </wp:positionV>
+                <wp:extent cx="6419850" cy="635"/>
+                <wp:effectExtent l="0" t="0" r="0" b="0"/>
+                <wp:wrapTopAndBottom/>
+                <wp:docPr id="10" name="Caixa de texto 10"/>
+                <wp:cNvGraphicFramePr/>
+                <a:graphic xmlns:a="http://schemas.openxmlformats.org/drawingml/2006/main">
+                  <a:graphicData uri="http://schemas.microsoft.com/office/word/2010/wordprocessingShape">
+                    <wps:wsp>
+                      <wps:cNvSpPr txBox="1"/>
+                      <wps:spPr>
+                        <a:xfrm>
+                          <a:off x="0" y="0"/>
+                          <a:ext cx="6419850" cy="635"/>
+                        </a:xfrm>
+                        <a:prstGeom prst="rect">
+                          <a:avLst/>
+                        </a:prstGeom>
+                        <a:solidFill>
+                          <a:prstClr val="white"/>
+                        </a:solidFill>
+                        <a:ln>
+                          <a:noFill/>
+                        </a:ln>
+                      </wps:spPr>
+                      <wps:txbx>
+                        <w:txbxContent>
+                          <w:p>
+                            <w:pPr>
+                              <w:pStyle w:val="Legenda"/>
+                              <w:jc w:val="center"/>
+                              <w:rPr>
+                                <w:noProof/>
+                                <w:color w:val="595959" w:themeColor="text1" w:themeTint="A6"/>
+                                <w:sz w:val="18"/>
+                              </w:rPr>
+                            </w:pPr>
+                            <w:r>
+                              <w:rPr>
+                                <w:sz w:val="18"/>
+                              </w:rPr>
+                              <w:t xml:space="preserve">Figure </w:t>
+                            </w:r>
+                            <w:r>
+                              <w:rPr>
+                                <w:sz w:val="18"/>
+                              </w:rPr>
+                              <w:fldChar w:fldCharType="begin"/>
+                            </w:r>
+                            <w:r>
+                              <w:rPr>
+                                <w:sz w:val="18"/>
+                              </w:rPr>
+                              <w:instrText xml:space="preserve"> SEQ Figure \* ARABIC </w:instrText>
+                            </w:r>
+                            <w:r>
+                              <w:rPr>
+                                <w:sz w:val="18"/>
+                              </w:rPr>
+                              <w:fldChar w:fldCharType="separate"/>
+                            </w:r>
+                            <w:r>
+                              <w:rPr>
+                                <w:noProof/>
+                                <w:sz w:val="18"/>
+                              </w:rPr>
+                              <w:t>1</w:t>
+                            </w:r>
+                            <w:r>
+                              <w:rPr>
+                                <w:sz w:val="18"/>
+                              </w:rPr>
+                              <w:fldChar w:fldCharType="end"/>
+                            </w:r>
+                            <w:r>
+                              <w:rPr>
+                                <w:sz w:val="18"/>
+                              </w:rPr>
+                              <w:t>: Model design</w:t>
+                            </w:r>
+                          </w:p>
+                        </w:txbxContent>
+                      </wps:txbx>
+                      <wps:bodyPr rot="0" spcFirstLastPara="0" vertOverflow="overflow" horzOverflow="overflow" vert="horz" wrap="square" lIns="0" tIns="0" rIns="0" bIns="0" numCol="1" spcCol="0" rtlCol="0" fromWordArt="0" anchor="t" anchorCtr="0" forceAA="0" compatLnSpc="1">
+                        <a:prstTxWarp prst="textNoShape">
+                          <a:avLst/>
+                        </a:prstTxWarp>
+                        <a:spAutoFit/>
+                      </wps:bodyPr>
+                    </wps:wsp>
+                  </a:graphicData>
+                </a:graphic>
+              </wp:anchor>
+            </w:drawing>
+          </mc:Choice>
+          <mc:Fallback>
+            <w:pict>
+              <v:shapetype w14:anchorId="6DA11F4A" id="_x0000_t202" coordsize="21600,21600" o:spt="202" path="m,l,21600r21600,l21600,xe">
+                <v:stroke joinstyle="miter"/>
+                <v:path gradientshapeok="t" o:connecttype="rect"/>
+              </v:shapetype>
+              <v:shape id="Caixa de texto 10" o:spid="_x0000_s1026" type="#_x0000_t202" style="position:absolute;margin-left:-1.5pt;margin-top:478.2pt;width:505.5pt;height:.05pt;z-index:251670528;visibility:visible;mso-wrap-style:square;mso-wrap-distance-left:9pt;mso-wrap-distance-top:0;mso-wrap-distance-right:9pt;mso-wrap-distance-bottom:0;mso-position-horizontal:absolute;mso-position-horizontal-relative:text;mso-position-vertical:absolute;mso-position-vertical-relative:text;v-text-anchor:top" o:gfxdata="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" stroked="f">
+                <v:textbox style="mso-fit-shape-to-text:t" inset="0,0,0,0">
+                  <w:txbxContent>
+                    <w:p>
+                      <w:pPr>
+                        <w:pStyle w:val="Legenda"/>
+                        <w:jc w:val="center"/>
+                        <w:rPr>
+                          <w:noProof/>
+                          <w:color w:val="595959" w:themeColor="text1" w:themeTint="A6"/>
+                          <w:sz w:val="18"/>
+                        </w:rPr>
+                      </w:pPr>
+                      <w:r>
+                        <w:rPr>
+                          <w:sz w:val="18"/>
+                        </w:rPr>
+                        <w:t xml:space="preserve">Figure </w:t>
+                      </w:r>
+                      <w:r>
+                        <w:rPr>
+                          <w:sz w:val="18"/>
+                        </w:rPr>
+                        <w:fldChar w:fldCharType="begin"/>
+                      </w:r>
+                      <w:r>
+                        <w:rPr>
+                          <w:sz w:val="18"/>
+                        </w:rPr>
+                        <w:instrText xml:space="preserve"> SEQ Figure \* ARABIC </w:instrText>
+                      </w:r>
+                      <w:r>
+                        <w:rPr>
+                          <w:sz w:val="18"/>
+                        </w:rPr>
+                        <w:fldChar w:fldCharType="separate"/>
+                      </w:r>
+                      <w:r>
+                        <w:rPr>
+                          <w:noProof/>
+                          <w:sz w:val="18"/>
+                        </w:rPr>
+                        <w:t>1</w:t>
+                      </w:r>
+                      <w:r>
+                        <w:rPr>
+                          <w:sz w:val="18"/>
+                        </w:rPr>
+                        <w:fldChar w:fldCharType="end"/>
+                      </w:r>
+                      <w:r>
+                        <w:rPr>
+                          <w:sz w:val="18"/>
+                        </w:rPr>
+                        <w:t>: Model design</w:t>
+                      </w:r>
+                    </w:p>
+                  </w:txbxContent>
+                </v:textbox>
+                <w10:wrap type="topAndBottom"/>
+              </v:shape>
+            </w:pict>
+          </mc:Fallback>
+        </mc:AlternateContent>
+      </w:r>
+      <w:r>
+        <w:rPr>
+          <w:noProof/>
+        </w:rPr>
+        <w:drawing>
+          <wp:anchor distT="0" distB="0" distL="114300" distR="114300" simplePos="0" relativeHeight="251668480" behindDoc="1" locked="0" layoutInCell="1" allowOverlap="1">
+            <wp:simplePos x="0" y="0"/>
+            <wp:positionH relativeFrom="margin">
+              <wp:posOffset>-19050</wp:posOffset>
+            </wp:positionH>
+            <wp:positionV relativeFrom="paragraph">
+              <wp:posOffset>528320</wp:posOffset>
+            </wp:positionV>
+            <wp:extent cx="6419850" cy="5487670"/>
+            <wp:effectExtent l="0" t="0" r="0" b="0"/>
+            <wp:wrapTopAndBottom/>
+            <wp:docPr id="6" name="Imagem 6"/>
+            <wp:cNvGraphicFramePr>
+              <a:graphicFrameLocks xmlns:a="http://schemas.openxmlformats.org/drawingml/2006/main" noChangeAspect="1"/>
+            </wp:cNvGraphicFramePr>
+            <a:graphic xmlns:a="http://schemas.openxmlformats.org/drawingml/2006/main">
+              <a:graphicData uri="http://schemas.openxmlformats.org/drawingml/2006/picture">
+                <pic:pic xmlns:pic="http://schemas.openxmlformats.org/drawingml/2006/picture">
+                  <pic:nvPicPr>
+                    <pic:cNvPr id="6" name="Untitled Diagram.png"/>
+                    <pic:cNvPicPr/>
+                  </pic:nvPicPr>
+                  <pic:blipFill>
+                    <a:blip r:embed="rId10" cstate="print">
+                      <a:extLst>
+                        <a:ext uri="{28A0092B-C50C-407E-A947-70E740481C1C}">
+                          <a14:useLocalDpi xmlns:a14="http://schemas.microsoft.com/office/drawing/2010/main" val="0"/>
+                        </a:ext>
+                      </a:extLst>
+                    </a:blip>
+                    <a:stretch>
+                      <a:fillRect/>
+                    </a:stretch>
+                  </pic:blipFill>
+                  <pic:spPr>
+                    <a:xfrm>
+                      <a:off x="0" y="0"/>
+                      <a:ext cx="6419850" cy="5487670"/>
+                    </a:xfrm>
+                    <a:prstGeom prst="rect">
+                      <a:avLst/>
+                    </a:prstGeom>
+                  </pic:spPr>
+                </pic:pic>
+              </a:graphicData>
+            </a:graphic>
+            <wp14:sizeRelH relativeFrom="margin">
+              <wp14:pctWidth>0</wp14:pctWidth>
+            </wp14:sizeRelH>
+            <wp14:sizeRelV relativeFrom="margin">
+              <wp14:pctHeight>0</wp14:pctHeight>
+            </wp14:sizeRelV>
+          </wp:anchor>
+        </w:drawing>
+      </w:r>
+      <w:r>
         <w:t>We also went</w:t>
       </w:r>
       <w:r>
@@ -1038,23 +1428,9 @@
       <w:pPr>
         <w:pStyle w:val="Ttulo1"/>
       </w:pPr>
-      <w:bookmarkStart w:id="1" w:name="_Toc536002349"/>
-    </w:p>
-    <w:p>
-      <w:pPr>
-        <w:pStyle w:val="Ttulo1"/>
-      </w:pPr>
-    </w:p>
-    <w:p>
-      <w:pPr>
-        <w:pStyle w:val="Ttulo1"/>
-      </w:pPr>
-    </w:p>
-    <w:p>
-      <w:pPr>
-        <w:pStyle w:val="Ttulo1"/>
-      </w:pPr>
-      <w:r>
+      <w:bookmarkStart w:id="1" w:name="_Toc536017069"/>
+      <w:r>
+        <w:lastRenderedPageBreak/>
         <w:t>Project Structure</w:t>
       </w:r>
       <w:bookmarkEnd w:id="1"/>
@@ -1063,14 +1439,14 @@
       <w:pPr>
         <w:pStyle w:val="Ttulo2"/>
       </w:pPr>
-      <w:bookmarkStart w:id="2" w:name="_Toc536002350"/>
+      <w:bookmarkStart w:id="2" w:name="_Toc536017070"/>
       <w:r>
         <w:t>Agents developed</w:t>
       </w:r>
       <w:bookmarkEnd w:id="2"/>
     </w:p>
     <w:p>
-      <w:bookmarkStart w:id="3" w:name="_Toc536002351"/>
+      <w:bookmarkStart w:id="3" w:name="_Toc536017071"/>
       <w:r>
         <w:rPr>
           <w:rStyle w:val="Ttulo3Carter"/>
@@ -1151,32 +1527,7 @@
                               <w:rPr>
                                 <w:sz w:val="18"/>
                               </w:rPr>
-                              <w:fldChar w:fldCharType="begin"/>
-                            </w:r>
-                            <w:r>
-                              <w:rPr>
-                                <w:sz w:val="18"/>
-                              </w:rPr>
-                              <w:instrText xml:space="preserve"> SEQ Figure \* ARABIC </w:instrText>
-                            </w:r>
-                            <w:r>
-                              <w:rPr>
-                                <w:sz w:val="18"/>
-                              </w:rPr>
-                              <w:fldChar w:fldCharType="separate"/>
-                            </w:r>
-                            <w:r>
-                              <w:rPr>
-                                <w:noProof/>
-                                <w:sz w:val="18"/>
-                              </w:rPr>
-                              <w:t>1</w:t>
-                            </w:r>
-                            <w:r>
-                              <w:rPr>
-                                <w:sz w:val="18"/>
-                              </w:rPr>
-                              <w:fldChar w:fldCharType="end"/>
+                              <w:t>2</w:t>
                             </w:r>
                             <w:r>
                               <w:rPr>
@@ -1201,11 +1552,7 @@
           </mc:Choice>
           <mc:Fallback>
             <w:pict>
-              <v:shapetype w14:anchorId="42049094" id="_x0000_t202" coordsize="21600,21600" o:spt="202" path="m,l,21600r21600,l21600,xe">
-                <v:stroke joinstyle="miter"/>
-                <v:path gradientshapeok="t" o:connecttype="rect"/>
-              </v:shapetype>
-              <v:shape id="Caixa de texto 7" o:spid="_x0000_s1026" type="#_x0000_t202" style="position:absolute;margin-left:357pt;margin-top:224.15pt;width:141pt;height:.05pt;z-index:-251653120;visibility:visible;mso-wrap-style:square;mso-wrap-distance-left:9pt;mso-wrap-distance-top:0;mso-wrap-distance-right:9pt;mso-wrap-distance-bottom:0;mso-position-horizontal:absolute;mso-position-horizontal-relative:text;mso-position-vertical:absolute;mso-position-vertical-relative:text;v-text-anchor:top" o:gfxdata="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" stroked="f">
+              <v:shape w14:anchorId="42049094" id="Caixa de texto 7" o:spid="_x0000_s1027" type="#_x0000_t202" style="position:absolute;margin-left:357pt;margin-top:224.15pt;width:141pt;height:.05pt;z-index:-251653120;visibility:visible;mso-wrap-style:square;mso-wrap-distance-left:9pt;mso-wrap-distance-top:0;mso-wrap-distance-right:9pt;mso-wrap-distance-bottom:0;mso-position-horizontal:absolute;mso-position-horizontal-relative:text;mso-position-vertical:absolute;mso-position-vertical-relative:text;v-text-anchor:top" o:gfxdata="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" stroked="f">
                 <v:textbox style="mso-fit-shape-to-text:t" inset="0,0,0,0">
                   <w:txbxContent>
                     <w:p>
@@ -1228,32 +1575,7 @@
                         <w:rPr>
                           <w:sz w:val="18"/>
                         </w:rPr>
-                        <w:fldChar w:fldCharType="begin"/>
-                      </w:r>
-                      <w:r>
-                        <w:rPr>
-                          <w:sz w:val="18"/>
-                        </w:rPr>
-                        <w:instrText xml:space="preserve"> SEQ Figure \* ARABIC </w:instrText>
-                      </w:r>
-                      <w:r>
-                        <w:rPr>
-                          <w:sz w:val="18"/>
-                        </w:rPr>
-                        <w:fldChar w:fldCharType="separate"/>
-                      </w:r>
-                      <w:r>
-                        <w:rPr>
-                          <w:noProof/>
-                          <w:sz w:val="18"/>
-                        </w:rPr>
-                        <w:t>1</w:t>
-                      </w:r>
-                      <w:r>
-                        <w:rPr>
-                          <w:sz w:val="18"/>
-                        </w:rPr>
-                        <w:fldChar w:fldCharType="end"/>
+                        <w:t>2</w:t>
                       </w:r>
                       <w:r>
                         <w:rPr>
@@ -1306,7 +1628,7 @@
                     <pic:cNvPicPr/>
                   </pic:nvPicPr>
                   <pic:blipFill>
-                    <a:blip r:embed="rId10">
+                    <a:blip r:embed="rId11">
                       <a:extLst>
                         <a:ext uri="{28A0092B-C50C-407E-A947-70E740481C1C}">
                           <a14:useLocalDpi xmlns:a14="http://schemas.microsoft.com/office/drawing/2010/main" val="0"/>
@@ -1379,7 +1701,6 @@
         <w:t xml:space="preserve">, directing those queries to the finder agents. </w:t>
       </w:r>
     </w:p>
-    <w:p/>
     <w:p>
       <w:r>
         <w:t xml:space="preserve">These will reply to the request with a Boolean meaning that it can either search for the giver query or not, and it accepts all positive responses. </w:t>
@@ -1406,15 +1727,7 @@
         <w:t>This agent</w:t>
       </w:r>
       <w:r>
-        <w:t xml:space="preserve"> ends up being </w:t>
-      </w:r>
-      <w:proofErr w:type="gramStart"/>
-      <w:r>
-        <w:t>an</w:t>
-      </w:r>
-      <w:proofErr w:type="gramEnd"/>
-      <w:r>
-        <w:t xml:space="preserve"> Hybrid agents, with a BDI model. Its desire being to gather the news, with the belief that the Finder agents can do that, and with the intention of setting contracts with these agents </w:t>
+        <w:t xml:space="preserve"> ends up being a Hybrid agent, with a BDI model. Its desire being to gather the news, with the belief that the Finder agents can do that, and with the intention of setting contracts with these agents </w:t>
       </w:r>
       <w:proofErr w:type="gramStart"/>
       <w:r>
@@ -1429,9 +1742,8 @@
       <w:pPr>
         <w:pStyle w:val="Ttulo3"/>
       </w:pPr>
-      <w:bookmarkStart w:id="4" w:name="_Toc536002352"/>
-      <w:r>
-        <w:lastRenderedPageBreak/>
+      <w:bookmarkStart w:id="4" w:name="_Toc536017072"/>
+      <w:r>
         <w:t>Finder Agents:</w:t>
       </w:r>
       <w:bookmarkEnd w:id="4"/>
@@ -1443,221 +1755,6 @@
         </w:rPr>
       </w:pPr>
       <w:r>
-        <w:rPr>
-          <w:noProof/>
-        </w:rPr>
-        <mc:AlternateContent>
-          <mc:Choice Requires="wps">
-            <w:drawing>
-              <wp:anchor distT="0" distB="0" distL="114300" distR="114300" simplePos="0" relativeHeight="251665408" behindDoc="1" locked="0" layoutInCell="1" allowOverlap="1" wp14:anchorId="4AE54654" wp14:editId="58C7EF4A">
-                <wp:simplePos x="0" y="0"/>
-                <wp:positionH relativeFrom="column">
-                  <wp:posOffset>3371850</wp:posOffset>
-                </wp:positionH>
-                <wp:positionV relativeFrom="paragraph">
-                  <wp:posOffset>1485900</wp:posOffset>
-                </wp:positionV>
-                <wp:extent cx="2438400" cy="635"/>
-                <wp:effectExtent l="0" t="0" r="0" b="0"/>
-                <wp:wrapTight wrapText="bothSides">
-                  <wp:wrapPolygon edited="0">
-                    <wp:start x="0" y="0"/>
-                    <wp:lineTo x="0" y="21600"/>
-                    <wp:lineTo x="21600" y="21600"/>
-                    <wp:lineTo x="21600" y="0"/>
-                  </wp:wrapPolygon>
-                </wp:wrapTight>
-                <wp:docPr id="8" name="Caixa de texto 8"/>
-                <wp:cNvGraphicFramePr/>
-                <a:graphic xmlns:a="http://schemas.openxmlformats.org/drawingml/2006/main">
-                  <a:graphicData uri="http://schemas.microsoft.com/office/word/2010/wordprocessingShape">
-                    <wps:wsp>
-                      <wps:cNvSpPr txBox="1"/>
-                      <wps:spPr>
-                        <a:xfrm>
-                          <a:off x="0" y="0"/>
-                          <a:ext cx="2438400" cy="635"/>
-                        </a:xfrm>
-                        <a:prstGeom prst="rect">
-                          <a:avLst/>
-                        </a:prstGeom>
-                        <a:solidFill>
-                          <a:prstClr val="white"/>
-                        </a:solidFill>
-                        <a:ln>
-                          <a:noFill/>
-                        </a:ln>
-                      </wps:spPr>
-                      <wps:txbx>
-                        <w:txbxContent>
-                          <w:p>
-                            <w:pPr>
-                              <w:pStyle w:val="Legenda"/>
-                              <w:jc w:val="center"/>
-                              <w:rPr>
-                                <w:noProof/>
-                                <w:color w:val="595959" w:themeColor="text1" w:themeTint="A6"/>
-                                <w:sz w:val="18"/>
-                              </w:rPr>
-                            </w:pPr>
-                            <w:r>
-                              <w:rPr>
-                                <w:sz w:val="18"/>
-                              </w:rPr>
-                              <w:t xml:space="preserve">Figure </w:t>
-                            </w:r>
-                            <w:r>
-                              <w:rPr>
-                                <w:sz w:val="18"/>
-                              </w:rPr>
-                              <w:t>2</w:t>
-                            </w:r>
-                            <w:r>
-                              <w:rPr>
-                                <w:i w:val="0"/>
-                                <w:sz w:val="18"/>
-                              </w:rPr>
-                              <w:t>:</w:t>
-                            </w:r>
-                            <w:r>
-                              <w:rPr>
-                                <w:sz w:val="18"/>
-                              </w:rPr>
-                              <w:t xml:space="preserve"> Categories in the web page</w:t>
-                            </w:r>
-                          </w:p>
-                        </w:txbxContent>
-                      </wps:txbx>
-                      <wps:bodyPr rot="0" spcFirstLastPara="0" vertOverflow="overflow" horzOverflow="overflow" vert="horz" wrap="square" lIns="0" tIns="0" rIns="0" bIns="0" numCol="1" spcCol="0" rtlCol="0" fromWordArt="0" anchor="t" anchorCtr="0" forceAA="0" compatLnSpc="1">
-                        <a:prstTxWarp prst="textNoShape">
-                          <a:avLst/>
-                        </a:prstTxWarp>
-                        <a:spAutoFit/>
-                      </wps:bodyPr>
-                    </wps:wsp>
-                  </a:graphicData>
-                </a:graphic>
-              </wp:anchor>
-            </w:drawing>
-          </mc:Choice>
-          <mc:Fallback>
-            <w:pict>
-              <v:shape w14:anchorId="4AE54654" id="Caixa de texto 8" o:spid="_x0000_s1027" type="#_x0000_t202" style="position:absolute;margin-left:265.5pt;margin-top:117pt;width:192pt;height:.05pt;z-index:-251651072;visibility:visible;mso-wrap-style:square;mso-wrap-distance-left:9pt;mso-wrap-distance-top:0;mso-wrap-distance-right:9pt;mso-wrap-distance-bottom:0;mso-position-horizontal:absolute;mso-position-horizontal-relative:text;mso-position-vertical:absolute;mso-position-vertical-relative:text;v-text-anchor:top" o:gfxdata="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" stroked="f">
-                <v:textbox style="mso-fit-shape-to-text:t" inset="0,0,0,0">
-                  <w:txbxContent>
-                    <w:p>
-                      <w:pPr>
-                        <w:pStyle w:val="Legenda"/>
-                        <w:jc w:val="center"/>
-                        <w:rPr>
-                          <w:noProof/>
-                          <w:color w:val="595959" w:themeColor="text1" w:themeTint="A6"/>
-                          <w:sz w:val="18"/>
-                        </w:rPr>
-                      </w:pPr>
-                      <w:r>
-                        <w:rPr>
-                          <w:sz w:val="18"/>
-                        </w:rPr>
-                        <w:t xml:space="preserve">Figure </w:t>
-                      </w:r>
-                      <w:r>
-                        <w:rPr>
-                          <w:sz w:val="18"/>
-                        </w:rPr>
-                        <w:t>2</w:t>
-                      </w:r>
-                      <w:r>
-                        <w:rPr>
-                          <w:i w:val="0"/>
-                          <w:sz w:val="18"/>
-                        </w:rPr>
-                        <w:t>:</w:t>
-                      </w:r>
-                      <w:r>
-                        <w:rPr>
-                          <w:sz w:val="18"/>
-                        </w:rPr>
-                        <w:t xml:space="preserve"> Categories in the web page</w:t>
-                      </w:r>
-                    </w:p>
-                  </w:txbxContent>
-                </v:textbox>
-                <w10:wrap type="tight"/>
-              </v:shape>
-            </w:pict>
-          </mc:Fallback>
-        </mc:AlternateContent>
-      </w:r>
-      <w:r>
-        <w:rPr>
-          <w:noProof/>
-        </w:rPr>
-        <w:drawing>
-          <wp:anchor distT="0" distB="0" distL="114300" distR="114300" simplePos="0" relativeHeight="251660288" behindDoc="1" locked="0" layoutInCell="1" allowOverlap="1" wp14:anchorId="015D1ACD">
-            <wp:simplePos x="0" y="0"/>
-            <wp:positionH relativeFrom="column">
-              <wp:posOffset>3371850</wp:posOffset>
-            </wp:positionH>
-            <wp:positionV relativeFrom="paragraph">
-              <wp:posOffset>496570</wp:posOffset>
-            </wp:positionV>
-            <wp:extent cx="2438400" cy="932180"/>
-            <wp:effectExtent l="0" t="0" r="0" b="1270"/>
-            <wp:wrapTight wrapText="bothSides">
-              <wp:wrapPolygon edited="0">
-                <wp:start x="0" y="0"/>
-                <wp:lineTo x="0" y="21188"/>
-                <wp:lineTo x="21431" y="21188"/>
-                <wp:lineTo x="21431" y="0"/>
-                <wp:lineTo x="0" y="0"/>
-              </wp:wrapPolygon>
-            </wp:wrapTight>
-            <wp:docPr id="4" name="Imagem 4"/>
-            <wp:cNvGraphicFramePr>
-              <a:graphicFrameLocks xmlns:a="http://schemas.openxmlformats.org/drawingml/2006/main" noChangeAspect="1"/>
-            </wp:cNvGraphicFramePr>
-            <a:graphic xmlns:a="http://schemas.openxmlformats.org/drawingml/2006/main">
-              <a:graphicData uri="http://schemas.openxmlformats.org/drawingml/2006/picture">
-                <pic:pic xmlns:pic="http://schemas.openxmlformats.org/drawingml/2006/picture">
-                  <pic:nvPicPr>
-                    <pic:cNvPr id="1" name=""/>
-                    <pic:cNvPicPr/>
-                  </pic:nvPicPr>
-                  <pic:blipFill>
-                    <a:blip r:embed="rId11">
-                      <a:extLst>
-                        <a:ext uri="{28A0092B-C50C-407E-A947-70E740481C1C}">
-                          <a14:useLocalDpi xmlns:a14="http://schemas.microsoft.com/office/drawing/2010/main" val="0"/>
-                        </a:ext>
-                      </a:extLst>
-                    </a:blip>
-                    <a:stretch>
-                      <a:fillRect/>
-                    </a:stretch>
-                  </pic:blipFill>
-                  <pic:spPr>
-                    <a:xfrm>
-                      <a:off x="0" y="0"/>
-                      <a:ext cx="2438400" cy="932180"/>
-                    </a:xfrm>
-                    <a:prstGeom prst="rect">
-                      <a:avLst/>
-                    </a:prstGeom>
-                  </pic:spPr>
-                </pic:pic>
-              </a:graphicData>
-            </a:graphic>
-            <wp14:sizeRelH relativeFrom="margin">
-              <wp14:pctWidth>0</wp14:pctWidth>
-            </wp14:sizeRelH>
-            <wp14:sizeRelV relativeFrom="margin">
-              <wp14:pctHeight>0</wp14:pctHeight>
-            </wp14:sizeRelV>
-          </wp:anchor>
-        </w:drawing>
-      </w:r>
-      <w:r>
         <w:t>The Finder Agents are bound to a specific domain (news source), and they act as Participants in the FIPA-</w:t>
       </w:r>
       <w:proofErr w:type="spellStart"/>
@@ -1670,19 +1767,11 @@
       </w:r>
       <w:proofErr w:type="spellStart"/>
       <w:r>
-        <w:t>eg</w:t>
-      </w:r>
-      <w:proofErr w:type="gramStart"/>
-      <w:r>
-        <w:t>.</w:t>
+        <w:t>eg.</w:t>
       </w:r>
       <w:proofErr w:type="spellEnd"/>
       <w:r>
-        <w:t xml:space="preserve"> </w:t>
-      </w:r>
-      <w:proofErr w:type="gramEnd"/>
-      <w:r>
-        <w:t xml:space="preserve">Politics </w:t>
+        <w:t xml:space="preserve"> Politics </w:t>
       </w:r>
       <w:r>
         <w:t>or Sports</w:t>
@@ -1734,6 +1823,11 @@
           <w:noProof/>
         </w:rPr>
         <w:t xml:space="preserve"> </w:t>
+      </w:r>
+    </w:p>
+    <w:p>
+      <w:r>
+        <w:t>In the Evaluate Request step agents do the steps above described regarding the categories.</w:t>
       </w:r>
     </w:p>
     <w:p>
@@ -1745,10 +1839,10 @@
           <wp:anchor distT="0" distB="0" distL="114300" distR="114300" simplePos="0" relativeHeight="251661312" behindDoc="1" locked="0" layoutInCell="1" allowOverlap="1" wp14:anchorId="03E0A388">
             <wp:simplePos x="0" y="0"/>
             <wp:positionH relativeFrom="margin">
-              <wp:posOffset>3076575</wp:posOffset>
+              <wp:align>left</wp:align>
             </wp:positionH>
             <wp:positionV relativeFrom="paragraph">
-              <wp:posOffset>283210</wp:posOffset>
+              <wp:posOffset>9525</wp:posOffset>
             </wp:positionV>
             <wp:extent cx="3169920" cy="1847850"/>
             <wp:effectExtent l="0" t="0" r="0" b="0"/>
@@ -1805,10 +1899,217 @@
           </wp:anchor>
         </w:drawing>
       </w:r>
-      <w:r>
-        <w:t>In the Evaluate Request step agents do the steps above described regarding the categories.</w:t>
-      </w:r>
     </w:p>
+    <w:p>
+      <w:r>
+        <w:rPr>
+          <w:noProof/>
+        </w:rPr>
+        <mc:AlternateContent>
+          <mc:Choice Requires="wps">
+            <w:drawing>
+              <wp:anchor distT="0" distB="0" distL="114300" distR="114300" simplePos="0" relativeHeight="251665408" behindDoc="1" locked="0" layoutInCell="1" allowOverlap="1" wp14:anchorId="4AE54654" wp14:editId="58C7EF4A">
+                <wp:simplePos x="0" y="0"/>
+                <wp:positionH relativeFrom="column">
+                  <wp:posOffset>3352800</wp:posOffset>
+                </wp:positionH>
+                <wp:positionV relativeFrom="paragraph">
+                  <wp:posOffset>1109345</wp:posOffset>
+                </wp:positionV>
+                <wp:extent cx="2438400" cy="635"/>
+                <wp:effectExtent l="0" t="0" r="0" b="0"/>
+                <wp:wrapTight wrapText="bothSides">
+                  <wp:wrapPolygon edited="0">
+                    <wp:start x="0" y="0"/>
+                    <wp:lineTo x="0" y="21600"/>
+                    <wp:lineTo x="21600" y="21600"/>
+                    <wp:lineTo x="21600" y="0"/>
+                  </wp:wrapPolygon>
+                </wp:wrapTight>
+                <wp:docPr id="8" name="Caixa de texto 8"/>
+                <wp:cNvGraphicFramePr/>
+                <a:graphic xmlns:a="http://schemas.openxmlformats.org/drawingml/2006/main">
+                  <a:graphicData uri="http://schemas.microsoft.com/office/word/2010/wordprocessingShape">
+                    <wps:wsp>
+                      <wps:cNvSpPr txBox="1"/>
+                      <wps:spPr>
+                        <a:xfrm>
+                          <a:off x="0" y="0"/>
+                          <a:ext cx="2438400" cy="635"/>
+                        </a:xfrm>
+                        <a:prstGeom prst="rect">
+                          <a:avLst/>
+                        </a:prstGeom>
+                        <a:solidFill>
+                          <a:prstClr val="white"/>
+                        </a:solidFill>
+                        <a:ln>
+                          <a:noFill/>
+                        </a:ln>
+                      </wps:spPr>
+                      <wps:txbx>
+                        <w:txbxContent>
+                          <w:p>
+                            <w:pPr>
+                              <w:pStyle w:val="Legenda"/>
+                              <w:jc w:val="center"/>
+                              <w:rPr>
+                                <w:noProof/>
+                                <w:color w:val="595959" w:themeColor="text1" w:themeTint="A6"/>
+                                <w:sz w:val="18"/>
+                              </w:rPr>
+                            </w:pPr>
+                            <w:r>
+                              <w:rPr>
+                                <w:sz w:val="18"/>
+                              </w:rPr>
+                              <w:t xml:space="preserve">Figure </w:t>
+                            </w:r>
+                            <w:r>
+                              <w:rPr>
+                                <w:sz w:val="18"/>
+                              </w:rPr>
+                              <w:t>3</w:t>
+                            </w:r>
+                            <w:r>
+                              <w:rPr>
+                                <w:i w:val="0"/>
+                                <w:sz w:val="18"/>
+                              </w:rPr>
+                              <w:t>:</w:t>
+                            </w:r>
+                            <w:r>
+                              <w:rPr>
+                                <w:sz w:val="18"/>
+                              </w:rPr>
+                              <w:t xml:space="preserve"> Categories in the web page</w:t>
+                            </w:r>
+                          </w:p>
+                        </w:txbxContent>
+                      </wps:txbx>
+                      <wps:bodyPr rot="0" spcFirstLastPara="0" vertOverflow="overflow" horzOverflow="overflow" vert="horz" wrap="square" lIns="0" tIns="0" rIns="0" bIns="0" numCol="1" spcCol="0" rtlCol="0" fromWordArt="0" anchor="t" anchorCtr="0" forceAA="0" compatLnSpc="1">
+                        <a:prstTxWarp prst="textNoShape">
+                          <a:avLst/>
+                        </a:prstTxWarp>
+                        <a:spAutoFit/>
+                      </wps:bodyPr>
+                    </wps:wsp>
+                  </a:graphicData>
+                </a:graphic>
+              </wp:anchor>
+            </w:drawing>
+          </mc:Choice>
+          <mc:Fallback>
+            <w:pict>
+              <v:shape w14:anchorId="4AE54654" id="Caixa de texto 8" o:spid="_x0000_s1028" type="#_x0000_t202" style="position:absolute;margin-left:264pt;margin-top:87.35pt;width:192pt;height:.05pt;z-index:-251651072;visibility:visible;mso-wrap-style:square;mso-wrap-distance-left:9pt;mso-wrap-distance-top:0;mso-wrap-distance-right:9pt;mso-wrap-distance-bottom:0;mso-position-horizontal:absolute;mso-position-horizontal-relative:text;mso-position-vertical:absolute;mso-position-vertical-relative:text;v-text-anchor:top" o:gfxdata="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" stroked="f">
+                <v:textbox style="mso-fit-shape-to-text:t" inset="0,0,0,0">
+                  <w:txbxContent>
+                    <w:p>
+                      <w:pPr>
+                        <w:pStyle w:val="Legenda"/>
+                        <w:jc w:val="center"/>
+                        <w:rPr>
+                          <w:noProof/>
+                          <w:color w:val="595959" w:themeColor="text1" w:themeTint="A6"/>
+                          <w:sz w:val="18"/>
+                        </w:rPr>
+                      </w:pPr>
+                      <w:r>
+                        <w:rPr>
+                          <w:sz w:val="18"/>
+                        </w:rPr>
+                        <w:t xml:space="preserve">Figure </w:t>
+                      </w:r>
+                      <w:r>
+                        <w:rPr>
+                          <w:sz w:val="18"/>
+                        </w:rPr>
+                        <w:t>3</w:t>
+                      </w:r>
+                      <w:r>
+                        <w:rPr>
+                          <w:i w:val="0"/>
+                          <w:sz w:val="18"/>
+                        </w:rPr>
+                        <w:t>:</w:t>
+                      </w:r>
+                      <w:r>
+                        <w:rPr>
+                          <w:sz w:val="18"/>
+                        </w:rPr>
+                        <w:t xml:space="preserve"> Categories in the web page</w:t>
+                      </w:r>
+                    </w:p>
+                  </w:txbxContent>
+                </v:textbox>
+                <w10:wrap type="tight"/>
+              </v:shape>
+            </w:pict>
+          </mc:Fallback>
+        </mc:AlternateContent>
+      </w:r>
+      <w:r>
+        <w:rPr>
+          <w:noProof/>
+        </w:rPr>
+        <w:drawing>
+          <wp:anchor distT="0" distB="0" distL="114300" distR="114300" simplePos="0" relativeHeight="251660288" behindDoc="1" locked="0" layoutInCell="1" allowOverlap="1" wp14:anchorId="015D1ACD">
+            <wp:simplePos x="0" y="0"/>
+            <wp:positionH relativeFrom="column">
+              <wp:posOffset>3314700</wp:posOffset>
+            </wp:positionH>
+            <wp:positionV relativeFrom="paragraph">
+              <wp:posOffset>12065</wp:posOffset>
+            </wp:positionV>
+            <wp:extent cx="2438400" cy="932180"/>
+            <wp:effectExtent l="0" t="0" r="0" b="1270"/>
+            <wp:wrapTopAndBottom/>
+            <wp:docPr id="4" name="Imagem 4"/>
+            <wp:cNvGraphicFramePr>
+              <a:graphicFrameLocks xmlns:a="http://schemas.openxmlformats.org/drawingml/2006/main" noChangeAspect="1"/>
+            </wp:cNvGraphicFramePr>
+            <a:graphic xmlns:a="http://schemas.openxmlformats.org/drawingml/2006/main">
+              <a:graphicData uri="http://schemas.openxmlformats.org/drawingml/2006/picture">
+                <pic:pic xmlns:pic="http://schemas.openxmlformats.org/drawingml/2006/picture">
+                  <pic:nvPicPr>
+                    <pic:cNvPr id="1" name=""/>
+                    <pic:cNvPicPr/>
+                  </pic:nvPicPr>
+                  <pic:blipFill>
+                    <a:blip r:embed="rId13">
+                      <a:extLst>
+                        <a:ext uri="{28A0092B-C50C-407E-A947-70E740481C1C}">
+                          <a14:useLocalDpi xmlns:a14="http://schemas.microsoft.com/office/drawing/2010/main" val="0"/>
+                        </a:ext>
+                      </a:extLst>
+                    </a:blip>
+                    <a:stretch>
+                      <a:fillRect/>
+                    </a:stretch>
+                  </pic:blipFill>
+                  <pic:spPr>
+                    <a:xfrm>
+                      <a:off x="0" y="0"/>
+                      <a:ext cx="2438400" cy="932180"/>
+                    </a:xfrm>
+                    <a:prstGeom prst="rect">
+                      <a:avLst/>
+                    </a:prstGeom>
+                  </pic:spPr>
+                </pic:pic>
+              </a:graphicData>
+            </a:graphic>
+            <wp14:sizeRelH relativeFrom="margin">
+              <wp14:pctWidth>0</wp14:pctWidth>
+            </wp14:sizeRelH>
+            <wp14:sizeRelV relativeFrom="margin">
+              <wp14:pctHeight>0</wp14:pctHeight>
+            </wp14:sizeRelV>
+          </wp:anchor>
+        </w:drawing>
+      </w:r>
+    </w:p>
+    <w:p/>
     <w:p>
       <w:r>
         <w:rPr>
@@ -1820,10 +2121,10 @@
               <wp:anchor distT="0" distB="0" distL="114300" distR="114300" simplePos="0" relativeHeight="251667456" behindDoc="1" locked="0" layoutInCell="1" allowOverlap="1" wp14:anchorId="1402D699" wp14:editId="4BEF78FC">
                 <wp:simplePos x="0" y="0"/>
                 <wp:positionH relativeFrom="column">
-                  <wp:posOffset>3067050</wp:posOffset>
+                  <wp:posOffset>-57150</wp:posOffset>
                 </wp:positionH>
                 <wp:positionV relativeFrom="paragraph">
-                  <wp:posOffset>1514475</wp:posOffset>
+                  <wp:posOffset>172720</wp:posOffset>
                 </wp:positionV>
                 <wp:extent cx="3169920" cy="635"/>
                 <wp:effectExtent l="0" t="0" r="0" b="0"/>
@@ -1872,7 +2173,19 @@
                               <w:rPr>
                                 <w:sz w:val="18"/>
                               </w:rPr>
-                              <w:t>Figure 3: Category web scrapping example</w:t>
+                              <w:t xml:space="preserve">Figure </w:t>
+                            </w:r>
+                            <w:r>
+                              <w:rPr>
+                                <w:sz w:val="18"/>
+                              </w:rPr>
+                              <w:t>4</w:t>
+                            </w:r>
+                            <w:r>
+                              <w:rPr>
+                                <w:sz w:val="18"/>
+                              </w:rPr>
+                              <w:t>: Category web scrapping example</w:t>
                             </w:r>
                           </w:p>
                         </w:txbxContent>
@@ -1891,7 +2204,7 @@
           </mc:Choice>
           <mc:Fallback>
             <w:pict>
-              <v:shape w14:anchorId="1402D699" id="Caixa de texto 9" o:spid="_x0000_s1028" type="#_x0000_t202" style="position:absolute;margin-left:241.5pt;margin-top:119.25pt;width:249.6pt;height:.05pt;z-index:-251649024;visibility:visible;mso-wrap-style:square;mso-wrap-distance-left:9pt;mso-wrap-distance-top:0;mso-wrap-distance-right:9pt;mso-wrap-distance-bottom:0;mso-position-horizontal:absolute;mso-position-horizontal-relative:text;mso-position-vertical:absolute;mso-position-vertical-relative:text;v-text-anchor:top" o:gfxdata="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" stroked="f">
+              <v:shape w14:anchorId="1402D699" id="Caixa de texto 9" o:spid="_x0000_s1029" type="#_x0000_t202" style="position:absolute;margin-left:-4.5pt;margin-top:13.6pt;width:249.6pt;height:.05pt;z-index:-251649024;visibility:visible;mso-wrap-style:square;mso-wrap-distance-left:9pt;mso-wrap-distance-top:0;mso-wrap-distance-right:9pt;mso-wrap-distance-bottom:0;mso-position-horizontal:absolute;mso-position-horizontal-relative:text;mso-position-vertical:absolute;mso-position-vertical-relative:text;v-text-anchor:top" o:gfxdata="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" stroked="f">
                 <v:textbox style="mso-fit-shape-to-text:t" inset="0,0,0,0">
                   <w:txbxContent>
                     <w:p>
@@ -1908,7 +2221,19 @@
                         <w:rPr>
                           <w:sz w:val="18"/>
                         </w:rPr>
-                        <w:t>Figure 3: Category web scrapping example</w:t>
+                        <w:t xml:space="preserve">Figure </w:t>
+                      </w:r>
+                      <w:r>
+                        <w:rPr>
+                          <w:sz w:val="18"/>
+                        </w:rPr>
+                        <w:t>4</w:t>
+                      </w:r>
+                      <w:r>
+                        <w:rPr>
+                          <w:sz w:val="18"/>
+                        </w:rPr>
+                        <w:t>: Category web scrapping example</w:t>
                       </w:r>
                     </w:p>
                   </w:txbxContent>
@@ -1919,24 +2244,36 @@
           </mc:Fallback>
         </mc:AlternateContent>
       </w:r>
-      <w:r>
-        <w:t xml:space="preserve">In the Perform Request step, agents check whether the request was for a category/theme, title or description, scrapping and parsing the RSS feeds looking for they desired keyword, received as the request from the Aggregator, in these fields. When found, the news </w:t>
-      </w:r>
-      <w:proofErr w:type="gramStart"/>
-      <w:r>
-        <w:t>are</w:t>
-      </w:r>
-      <w:proofErr w:type="gramEnd"/>
-      <w:r>
-        <w:t xml:space="preserve"> encapsulated in a data type we developed and sent to the Aggregator for parsing.</w:t>
-      </w:r>
     </w:p>
     <w:p/>
     <w:p>
+      <w:r>
+        <w:lastRenderedPageBreak/>
+        <w:t xml:space="preserve">In the Perform Request step, agents check whether the request was for a category/theme, title or description, scrapping and parsing the RSS feeds looking for they desired keyword, received as the request from the Aggregator, in these fields. When found, the news </w:t>
+      </w:r>
+      <w:proofErr w:type="gramStart"/>
+      <w:r>
+        <w:t>are</w:t>
+      </w:r>
+      <w:proofErr w:type="gramEnd"/>
+      <w:r>
+        <w:t xml:space="preserve"> encapsulated in a data type we developed and sent to the Aggregator for parsing.</w:t>
+      </w:r>
+    </w:p>
+    <w:p>
+      <w:r>
+        <w:t>For sources</w:t>
+      </w:r>
+      <w:r>
+        <w:t>, we opted to use CNN and Sky News as our more general ones, and FOX Sports for a more specific one.</w:t>
+      </w:r>
+    </w:p>
+    <w:p/>
+    <w:p>
       <w:pPr>
         <w:pStyle w:val="Ttulo3"/>
       </w:pPr>
-      <w:bookmarkStart w:id="5" w:name="_Toc536002353"/>
+      <w:bookmarkStart w:id="5" w:name="_Toc536017073"/>
       <w:r>
         <w:t>Presenter Agent:</w:t>
       </w:r>
@@ -1946,28 +2283,82 @@
       <w:r>
         <w:t>The Presenter Agent</w:t>
       </w:r>
-      <w:bookmarkStart w:id="6" w:name="_GoBack"/>
+      <w:r>
+        <w:t xml:space="preserve"> receives the parsed news as a FIPA ACL Message from the Aggregator, transforms them into JSON files and puts them on the webserver.</w:t>
+      </w:r>
+    </w:p>
+    <w:p>
+      <w:r>
+        <w:t>The web server is running in localhost.</w:t>
+      </w:r>
+    </w:p>
+    <w:p/>
+    <w:p>
+      <w:pPr>
+        <w:pStyle w:val="Ttulo2"/>
+      </w:pPr>
+      <w:bookmarkStart w:id="6" w:name="_Toc536017074"/>
+      <w:r>
+        <w:t>Code S</w:t>
+      </w:r>
+      <w:r>
+        <w:t>tructure</w:t>
+      </w:r>
       <w:bookmarkEnd w:id="6"/>
     </w:p>
     <w:p/>
     <w:p>
       <w:pPr>
-        <w:pStyle w:val="Ttulo2"/>
-      </w:pPr>
-      <w:bookmarkStart w:id="7" w:name="_Toc536002354"/>
-      <w:r>
-        <w:t>Code S</w:t>
-      </w:r>
-      <w:r>
-        <w:t>tructure</w:t>
-      </w:r>
+        <w:pStyle w:val="Ttulo1"/>
+      </w:pPr>
+    </w:p>
+    <w:p>
+      <w:pPr>
+        <w:pStyle w:val="Ttulo1"/>
+      </w:pPr>
+    </w:p>
+    <w:p>
+      <w:pPr>
+        <w:pStyle w:val="Ttulo1"/>
+      </w:pPr>
+      <w:r>
+        <w:t>Running model</w:t>
+      </w:r>
+      <w:bookmarkStart w:id="7" w:name="_GoBack"/>
       <w:bookmarkEnd w:id="7"/>
+      <w:r>
+        <w:t xml:space="preserve"> and Agent states</w:t>
+      </w:r>
     </w:p>
-    <w:p/>
+    <w:p>
+      <w:pPr>
+        <w:pStyle w:val="Ttulo1"/>
+      </w:pPr>
+    </w:p>
+    <w:p>
+      <w:pPr>
+        <w:pStyle w:val="Ttulo1"/>
+      </w:pPr>
+      <w:bookmarkStart w:id="8" w:name="_Toc536017075"/>
+      <w:r>
+        <w:t>Results and Conclusion</w:t>
+      </w:r>
+      <w:bookmarkEnd w:id="8"/>
+    </w:p>
+    <w:p>
+      <w:pPr>
+        <w:pStyle w:val="Ttulo1"/>
+      </w:pPr>
+      <w:bookmarkStart w:id="9" w:name="_Toc536017076"/>
+      <w:r>
+        <w:t>Bibliography</w:t>
+      </w:r>
+      <w:bookmarkEnd w:id="9"/>
+    </w:p>
     <w:sectPr>
-      <w:footerReference w:type="default" r:id="rId13"/>
+      <w:footerReference w:type="default" r:id="rId14"/>
       <w:pgSz w:w="11906" w:h="16838" w:code="9"/>
-      <w:pgMar w:top="1728" w:right="1800" w:bottom="1440" w:left="1800" w:header="720" w:footer="720" w:gutter="0"/>
+      <w:pgMar w:top="1440" w:right="1080" w:bottom="1440" w:left="1080" w:header="720" w:footer="720" w:gutter="0"/>
       <w:pgNumType w:start="0"/>
       <w:cols w:space="720"/>
       <w:titlePg/>
@@ -3246,7 +3637,6 @@
   <w:style w:type="character" w:default="1" w:styleId="Tipodeletrapredefinidodopargrafo">
     <w:name w:val="Default Paragraph Font"/>
     <w:uiPriority w:val="1"/>
-    <w:semiHidden/>
     <w:unhideWhenUsed/>
   </w:style>
   <w:style w:type="table" w:default="1" w:styleId="Tabelanormal">
@@ -4405,7 +4795,7 @@
 </file>
 
 <file path=customXml/itemProps1.xml><?xml version="1.0" encoding="utf-8"?>
-<ds:datastoreItem xmlns:ds="http://schemas.openxmlformats.org/officeDocument/2006/customXml" ds:itemID="{E96552B1-63CB-46FF-AC6D-CD87368FBAA0}">
+<ds:datastoreItem xmlns:ds="http://schemas.openxmlformats.org/officeDocument/2006/customXml" ds:itemID="{8366B5F9-A710-40A1-A855-34799EE1299C}">
   <ds:schemaRefs>
     <ds:schemaRef ds:uri="http://schemas.openxmlformats.org/officeDocument/2006/bibliography"/>
   </ds:schemaRefs>

</xml_diff>